<commit_message>
Recovery from Data Corruption
Lesson: Shapefiles are quite fragile (also, make sure to close everything before zipping ...)
</commit_message>
<xml_diff>
--- a/project3/reports/Downing_WLogan_P3.docx
+++ b/project3/reports/Downing_WLogan_P3.docx
@@ -3,8 +3,6 @@
 <w:document xmlns:wpc="http://schemas.microsoft.com/office/word/2010/wordprocessingCanvas" xmlns:cx="http://schemas.microsoft.com/office/drawing/2014/chartex" xmlns:cx1="http://schemas.microsoft.com/office/drawing/2015/9/8/chartex" xmlns:cx2="http://schemas.microsoft.com/office/drawing/2015/10/21/chartex" xmlns:cx3="http://schemas.microsoft.com/office/drawing/2016/5/9/chartex" xmlns:cx4="http://schemas.microsoft.com/office/drawing/2016/5/10/chartex" xmlns:cx5="http://schemas.microsoft.com/office/drawing/2016/5/11/chartex" xmlns:cx6="http://schemas.microsoft.com/office/drawing/2016/5/12/chartex" xmlns:cx7="http://schemas.microsoft.com/office/drawing/2016/5/13/chartex" xmlns:cx8="http://schemas.microsoft.com/office/drawing/2016/5/14/chartex" xmlns:mc="http://schemas.openxmlformats.org/markup-compatibility/2006" xmlns:aink="http://schemas.microsoft.com/office/drawing/2016/ink" xmlns:am3d="http://schemas.microsoft.com/office/drawing/2017/model3d" xmlns:o="urn:schemas-microsoft-com:office:office" xmlns:r="http://schemas.openxmlformats.org/officeDocument/2006/relationships" xmlns:m="http://schemas.openxmlformats.org/officeDocument/2006/math" xmlns:v="urn:schemas-microsoft-com:vml" xmlns:wp14="http://schemas.microsoft.com/office/word/2010/wordprocessingDrawing" xmlns:wp="http://schemas.openxmlformats.org/drawingml/2006/wordprocessingDrawing" xmlns:w10="urn:schemas-microsoft-com:office:word" xmlns:w="http://schemas.openxmlformats.org/wordprocessingml/2006/main" xmlns:w14="http://schemas.microsoft.com/office/word/2010/wordml" xmlns:w15="http://schemas.microsoft.com/office/word/2012/wordml" xmlns:w16cid="http://schemas.microsoft.com/office/word/2016/wordml/cid" xmlns:w16se="http://schemas.microsoft.com/office/word/2015/wordml/symex" xmlns:wpg="http://schemas.microsoft.com/office/word/2010/wordprocessingGroup" xmlns:wpi="http://schemas.microsoft.com/office/word/2010/wordprocessingInk" xmlns:wne="http://schemas.microsoft.com/office/word/2006/wordml" xmlns:wps="http://schemas.microsoft.com/office/word/2010/wordprocessingShape" mc:Ignorable="w14 w15 w16se w16cid wp14">
   <w:body>
     <w:p>
-      <w:bookmarkStart w:id="0" w:name="_GoBack"/>
-      <w:bookmarkEnd w:id="0"/>
       <w:r>
         <w:t xml:space="preserve">Project 3: Clustering Algorithms and Development of a </w:t>
       </w:r>
@@ -339,27 +337,14 @@
       <w:r>
         <w:t xml:space="preserve">Figure </w:t>
       </w:r>
-      <w:r>
-        <w:fldChar w:fldCharType="begin"/>
-      </w:r>
-      <w:r>
-        <w:instrText xml:space="preserve"> SEQ Figure \* ARABIC </w:instrText>
-      </w:r>
-      <w:r>
-        <w:fldChar w:fldCharType="separate"/>
-      </w:r>
-      <w:r>
-        <w:rPr>
-          <w:noProof/>
-        </w:rPr>
-        <w:t>1</w:t>
-      </w:r>
-      <w:r>
-        <w:rPr>
-          <w:noProof/>
-        </w:rPr>
-        <w:fldChar w:fldCharType="end"/>
-      </w:r>
+      <w:fldSimple w:instr=" SEQ Figure \* ARABIC ">
+        <w:r>
+          <w:rPr>
+            <w:noProof/>
+          </w:rPr>
+          <w:t>1</w:t>
+        </w:r>
+      </w:fldSimple>
       <w:r>
         <w:t xml:space="preserve">: </w:t>
       </w:r>
@@ -442,30 +427,14 @@
       <w:r>
         <w:t xml:space="preserve">Figure </w:t>
       </w:r>
-      <w:r>
-        <w:fldChar w:fldCharType="begin"/>
-      </w:r>
-      <w:r>
-        <w:instrText xml:space="preserve"> SEQ Figure \* ARABIC</w:instrText>
-      </w:r>
-      <w:r>
-        <w:instrText xml:space="preserve"> </w:instrText>
-      </w:r>
-      <w:r>
-        <w:fldChar w:fldCharType="separate"/>
-      </w:r>
-      <w:r>
-        <w:rPr>
-          <w:noProof/>
-        </w:rPr>
-        <w:t>2</w:t>
-      </w:r>
-      <w:r>
-        <w:rPr>
-          <w:noProof/>
-        </w:rPr>
-        <w:fldChar w:fldCharType="end"/>
-      </w:r>
+      <w:fldSimple w:instr=" SEQ Figure \* ARABIC ">
+        <w:r>
+          <w:rPr>
+            <w:noProof/>
+          </w:rPr>
+          <w:t>2</w:t>
+        </w:r>
+      </w:fldSimple>
       <w:r>
         <w:t>: Bayesian, Quantiles, and Fisher clustering methods shown for population density in each Census tract in Indiana.</w:t>
       </w:r>
@@ -531,27 +500,14 @@
       <w:r>
         <w:t xml:space="preserve">Equation </w:t>
       </w:r>
-      <w:r>
-        <w:fldChar w:fldCharType="begin"/>
-      </w:r>
-      <w:r>
-        <w:instrText xml:space="preserve"> SEQ Equation \* ARABIC </w:instrText>
-      </w:r>
-      <w:r>
-        <w:fldChar w:fldCharType="separate"/>
-      </w:r>
-      <w:r>
-        <w:rPr>
-          <w:noProof/>
-        </w:rPr>
-        <w:t>1</w:t>
-      </w:r>
-      <w:r>
-        <w:rPr>
-          <w:noProof/>
-        </w:rPr>
-        <w:fldChar w:fldCharType="end"/>
-      </w:r>
+      <w:fldSimple w:instr=" SEQ Equation \* ARABIC ">
+        <w:r>
+          <w:rPr>
+            <w:noProof/>
+          </w:rPr>
+          <w:t>1</w:t>
+        </w:r>
+      </w:fldSimple>
     </w:p>
     <w:p>
       <w:pPr>
@@ -684,27 +640,14 @@
       <w:r>
         <w:t xml:space="preserve">Figure </w:t>
       </w:r>
-      <w:r>
-        <w:fldChar w:fldCharType="begin"/>
-      </w:r>
-      <w:r>
-        <w:instrText xml:space="preserve"> SEQ Figure \* ARABIC </w:instrText>
-      </w:r>
-      <w:r>
-        <w:fldChar w:fldCharType="separate"/>
-      </w:r>
-      <w:r>
-        <w:rPr>
-          <w:noProof/>
-        </w:rPr>
-        <w:t>3</w:t>
-      </w:r>
-      <w:r>
-        <w:rPr>
-          <w:noProof/>
-        </w:rPr>
-        <w:fldChar w:fldCharType="end"/>
-      </w:r>
+      <w:fldSimple w:instr=" SEQ Figure \* ARABIC ">
+        <w:r>
+          <w:rPr>
+            <w:noProof/>
+          </w:rPr>
+          <w:t>3</w:t>
+        </w:r>
+      </w:fldSimple>
       <w:r>
         <w:t xml:space="preserve">: F-values for </w:t>
       </w:r>
@@ -722,10 +665,13 @@
         <w:spacing w:line="360" w:lineRule="auto"/>
       </w:pPr>
       <w:r>
-        <w:t xml:space="preserve">When compared with ArcGIS, the values were somewhat different. There seems to be a minor issue with the way I am calculating the values in ArcGIS as the trend is identical, but the breaks are not. A view of the ArcGIS histogram </w:t>
-      </w:r>
-      <w:r>
-        <w:t>reveals a long tail distribution with much of the data clustered in the very first bin. The histogram and map can be seen in Figure 4.</w:t>
+        <w:t xml:space="preserve">When compared with ArcGIS, the values were </w:t>
+      </w:r>
+      <w:r>
+        <w:t>again very close but not the same as what I had calculated or what R calculated. The method by which R, myself, and ArcGIS terminates calculation of the F value must be different. The</w:t>
+      </w:r>
+      <w:r>
+        <w:t xml:space="preserve"> histogram and map can be seen in Figure 4.</w:t>
       </w:r>
     </w:p>
     <w:p>
@@ -735,14 +681,11 @@
         <w:jc w:val="center"/>
       </w:pPr>
       <w:r>
-        <w:rPr>
-          <w:noProof/>
-        </w:rPr>
         <w:drawing>
-          <wp:inline distT="0" distB="0" distL="0" distR="0" wp14:anchorId="23C04EAC" wp14:editId="2396F0EE">
-            <wp:extent cx="5778277" cy="2286000"/>
+          <wp:inline distT="0" distB="0" distL="0" distR="0" wp14:anchorId="7BECE378" wp14:editId="58FDBF15">
+            <wp:extent cx="4901939" cy="2286000"/>
             <wp:effectExtent l="0" t="0" r="0" b="0"/>
-            <wp:docPr id="3" name="Picture 3"/>
+            <wp:docPr id="2" name="Picture 2"/>
             <wp:cNvGraphicFramePr>
               <a:graphicFrameLocks xmlns:a="http://schemas.openxmlformats.org/drawingml/2006/main" noChangeAspect="1"/>
             </wp:cNvGraphicFramePr>
@@ -762,7 +705,7 @@
                   <pic:spPr>
                     <a:xfrm>
                       <a:off x="0" y="0"/>
-                      <a:ext cx="5778277" cy="2286000"/>
+                      <a:ext cx="4901939" cy="2286000"/>
                     </a:xfrm>
                     <a:prstGeom prst="rect">
                       <a:avLst/>
@@ -784,27 +727,14 @@
       <w:r>
         <w:t xml:space="preserve">Figure </w:t>
       </w:r>
-      <w:r>
-        <w:fldChar w:fldCharType="begin"/>
-      </w:r>
-      <w:r>
-        <w:instrText xml:space="preserve"> SEQ Figure \* ARABIC </w:instrText>
-      </w:r>
-      <w:r>
-        <w:fldChar w:fldCharType="separate"/>
-      </w:r>
-      <w:r>
-        <w:rPr>
-          <w:noProof/>
-        </w:rPr>
-        <w:t>4</w:t>
-      </w:r>
-      <w:r>
-        <w:rPr>
-          <w:noProof/>
-        </w:rPr>
-        <w:fldChar w:fldCharType="end"/>
-      </w:r>
+      <w:fldSimple w:instr=" SEQ Figure \* ARABIC ">
+        <w:r>
+          <w:rPr>
+            <w:noProof/>
+          </w:rPr>
+          <w:t>4</w:t>
+        </w:r>
+      </w:fldSimple>
       <w:r>
         <w:t>: Population density histogram and Jenks method with natural breaks created in ArcGIS.</w:t>
       </w:r>
@@ -813,6 +743,8 @@
       <w:pPr>
         <w:spacing w:line="360" w:lineRule="auto"/>
       </w:pPr>
+      <w:bookmarkStart w:id="0" w:name="_GoBack"/>
+      <w:bookmarkEnd w:id="0"/>
     </w:p>
     <w:p>
       <w:pPr>
@@ -2841,7 +2773,7 @@
 </file>
 
 <file path=customXml/itemProps1.xml><?xml version="1.0" encoding="utf-8"?>
-<ds:datastoreItem xmlns:ds="http://schemas.openxmlformats.org/officeDocument/2006/customXml" ds:itemID="{0313DFEA-140F-4FBB-8566-82CB6B7D3119}">
+<ds:datastoreItem xmlns:ds="http://schemas.openxmlformats.org/officeDocument/2006/customXml" ds:itemID="{B2070D3B-F808-41E1-A6B9-2786EE8E7242}">
   <ds:schemaRefs>
     <ds:schemaRef ds:uri="http://schemas.openxmlformats.org/officeDocument/2006/bibliography"/>
   </ds:schemaRefs>

</xml_diff>